<commit_message>
READY FOR SUBMREISSION V0008
</commit_message>
<xml_diff>
--- a/Report/IndividualAssignment_Coding_FabioPrumucenaNF1002000.docx
+++ b/Report/IndividualAssignment_Coding_FabioPrumucenaNF1002000.docx
@@ -341,8 +341,27 @@
           <w:szCs w:val="28"/>
           <w:lang w:val="en-CA" w:bidi="en-US"/>
         </w:rPr>
-        <w:t xml:space="preserve"> Ali El-Sharif</w:t>
-      </w:r>
+        <w:t xml:space="preserve"> </w:t>
+      </w:r>
+      <w:r>
+        <w:rPr>
+          <w:rFonts w:ascii="Times New Roman" w:eastAsia="Calibri" w:hAnsi="Times New Roman"/>
+          <w:sz w:val="28"/>
+          <w:szCs w:val="28"/>
+          <w:lang w:val="en-CA" w:bidi="en-US"/>
+        </w:rPr>
+        <w:t>Ahmed Eltahawi</w:t>
+      </w:r>
+    </w:p>
+    <w:p>
+      <w:pPr>
+        <w:spacing w:before="0" w:after="0" w:line="240" w:lineRule="auto"/>
+        <w:jc w:val="center"/>
+        <w:rPr>
+          <w:rFonts w:eastAsia="Calibri"/>
+          <w:lang w:val="en-CA" w:bidi="en-US"/>
+        </w:rPr>
+      </w:pPr>
     </w:p>
     <w:p>
       <w:pPr>
@@ -514,7 +533,7 @@
             </w:rPr>
             <w:fldChar w:fldCharType="separate"/>
           </w:r>
-          <w:hyperlink w:anchor="_Toc212473655" w:history="1">
+          <w:hyperlink w:anchor="_Toc212532424" w:history="1">
             <w:r>
               <w:rPr>
                 <w:rStyle w:val="Hyperlink"/>
@@ -555,7 +574,7 @@
               <w:rPr>
                 <w:webHidden/>
               </w:rPr>
-              <w:instrText xml:space="preserve"> PAGEREF _Toc212473655 \h </w:instrText>
+              <w:instrText xml:space="preserve"> PAGEREF _Toc212532424 \h </w:instrText>
             </w:r>
             <w:r>
               <w:rPr>
@@ -595,7 +614,7 @@
               <w14:ligatures w14:val="standardContextual"/>
             </w:rPr>
           </w:pPr>
-          <w:hyperlink w:anchor="_Toc212473656" w:history="1">
+          <w:hyperlink w:anchor="_Toc212532425" w:history="1">
             <w:r>
               <w:rPr>
                 <w:rStyle w:val="Hyperlink"/>
@@ -618,7 +637,7 @@
               <w:rPr>
                 <w:rStyle w:val="Hyperlink"/>
               </w:rPr>
-              <w:t>Key EDA Findings</w:t>
+              <w:t>Key Findings and Data Preparation</w:t>
             </w:r>
             <w:r>
               <w:rPr>
@@ -636,7 +655,7 @@
               <w:rPr>
                 <w:webHidden/>
               </w:rPr>
-              <w:instrText xml:space="preserve"> PAGEREF _Toc212473656 \h </w:instrText>
+              <w:instrText xml:space="preserve"> PAGEREF _Toc212532425 \h </w:instrText>
             </w:r>
             <w:r>
               <w:rPr>
@@ -676,7 +695,7 @@
               <w14:ligatures w14:val="standardContextual"/>
             </w:rPr>
           </w:pPr>
-          <w:hyperlink w:anchor="_Toc212473657" w:history="1">
+          <w:hyperlink w:anchor="_Toc212532426" w:history="1">
             <w:r>
               <w:rPr>
                 <w:rStyle w:val="Hyperlink"/>
@@ -699,7 +718,7 @@
               <w:rPr>
                 <w:rStyle w:val="Hyperlink"/>
               </w:rPr>
-              <w:t>Data Processing</w:t>
+              <w:t>Supervised Learning and Model Evaluation</w:t>
             </w:r>
             <w:r>
               <w:rPr>
@@ -717,7 +736,7 @@
               <w:rPr>
                 <w:webHidden/>
               </w:rPr>
-              <w:instrText xml:space="preserve"> PAGEREF _Toc212473657 \h </w:instrText>
+              <w:instrText xml:space="preserve"> PAGEREF _Toc212532426 \h </w:instrText>
             </w:r>
             <w:r>
               <w:rPr>
@@ -734,7 +753,7 @@
               <w:rPr>
                 <w:webHidden/>
               </w:rPr>
-              <w:t>3</w:t>
+              <w:t>4</w:t>
             </w:r>
             <w:r>
               <w:rPr>
@@ -757,7 +776,7 @@
               <w14:ligatures w14:val="standardContextual"/>
             </w:rPr>
           </w:pPr>
-          <w:hyperlink w:anchor="_Toc212473658" w:history="1">
+          <w:hyperlink w:anchor="_Toc212532427" w:history="1">
             <w:r>
               <w:rPr>
                 <w:rStyle w:val="Hyperlink"/>
@@ -782,7 +801,7 @@
                 <w:rStyle w:val="Hyperlink"/>
                 <w:lang w:val="en-CA"/>
               </w:rPr>
-              <w:t>PCA – Principal Component Analysis (Dimensionality Reduction)</w:t>
+              <w:t>Final Recommendation</w:t>
             </w:r>
             <w:r>
               <w:rPr>
@@ -800,7 +819,7 @@
               <w:rPr>
                 <w:webHidden/>
               </w:rPr>
-              <w:instrText xml:space="preserve"> PAGEREF _Toc212473658 \h </w:instrText>
+              <w:instrText xml:space="preserve"> PAGEREF _Toc212532427 \h </w:instrText>
             </w:r>
             <w:r>
               <w:rPr>
@@ -817,7 +836,7 @@
               <w:rPr>
                 <w:webHidden/>
               </w:rPr>
-              <w:t>4</w:t>
+              <w:t>5</w:t>
             </w:r>
             <w:r>
               <w:rPr>
@@ -840,7 +859,7 @@
               <w14:ligatures w14:val="standardContextual"/>
             </w:rPr>
           </w:pPr>
-          <w:hyperlink w:anchor="_Toc212473659" w:history="1">
+          <w:hyperlink w:anchor="_Toc212532428" w:history="1">
             <w:r>
               <w:rPr>
                 <w:rStyle w:val="Hyperlink"/>
@@ -865,7 +884,7 @@
                 <w:rStyle w:val="Hyperlink"/>
                 <w:lang w:val="en-CA"/>
               </w:rPr>
-              <w:t>Supervised Learning and Hyperparameter Tuning</w:t>
+              <w:t>References</w:t>
             </w:r>
             <w:r>
               <w:rPr>
@@ -883,256 +902,7 @@
               <w:rPr>
                 <w:webHidden/>
               </w:rPr>
-              <w:instrText xml:space="preserve"> PAGEREF _Toc212473659 \h </w:instrText>
-            </w:r>
-            <w:r>
-              <w:rPr>
-                <w:webHidden/>
-              </w:rPr>
-            </w:r>
-            <w:r>
-              <w:rPr>
-                <w:webHidden/>
-              </w:rPr>
-              <w:fldChar w:fldCharType="separate"/>
-            </w:r>
-            <w:r>
-              <w:rPr>
-                <w:webHidden/>
-              </w:rPr>
-              <w:t>4</w:t>
-            </w:r>
-            <w:r>
-              <w:rPr>
-                <w:webHidden/>
-              </w:rPr>
-              <w:fldChar w:fldCharType="end"/>
-            </w:r>
-          </w:hyperlink>
-        </w:p>
-        <w:p>
-          <w:pPr>
-            <w:pStyle w:val="TOC1"/>
-            <w:rPr>
-              <w:rFonts w:asciiTheme="minorHAnsi" w:eastAsiaTheme="minorEastAsia" w:hAnsiTheme="minorHAnsi" w:cstheme="minorBidi"/>
-              <w:b w:val="0"/>
-              <w:bCs w:val="0"/>
-              <w:kern w:val="2"/>
-              <w:sz w:val="24"/>
-              <w:lang w:val="en-CA" w:eastAsia="en-CA"/>
-              <w14:ligatures w14:val="standardContextual"/>
-            </w:rPr>
-          </w:pPr>
-          <w:hyperlink w:anchor="_Toc212473660" w:history="1">
-            <w:r>
-              <w:rPr>
-                <w:rStyle w:val="Hyperlink"/>
-                <w:lang w:val="en-CA"/>
-              </w:rPr>
-              <w:t>6.</w:t>
-            </w:r>
-            <w:r>
-              <w:rPr>
-                <w:rFonts w:asciiTheme="minorHAnsi" w:eastAsiaTheme="minorEastAsia" w:hAnsiTheme="minorHAnsi" w:cstheme="minorBidi"/>
-                <w:b w:val="0"/>
-                <w:bCs w:val="0"/>
-                <w:kern w:val="2"/>
-                <w:sz w:val="24"/>
-                <w:lang w:val="en-CA" w:eastAsia="en-CA"/>
-                <w14:ligatures w14:val="standardContextual"/>
-              </w:rPr>
-              <w:tab/>
-            </w:r>
-            <w:r>
-              <w:rPr>
-                <w:rStyle w:val="Hyperlink"/>
-                <w:lang w:val="en-CA"/>
-              </w:rPr>
-              <w:t>Test Evaluation and ROC Analysis</w:t>
-            </w:r>
-            <w:r>
-              <w:rPr>
-                <w:webHidden/>
-              </w:rPr>
-              <w:tab/>
-            </w:r>
-            <w:r>
-              <w:rPr>
-                <w:webHidden/>
-              </w:rPr>
-              <w:fldChar w:fldCharType="begin"/>
-            </w:r>
-            <w:r>
-              <w:rPr>
-                <w:webHidden/>
-              </w:rPr>
-              <w:instrText xml:space="preserve"> PAGEREF _Toc212473660 \h </w:instrText>
-            </w:r>
-            <w:r>
-              <w:rPr>
-                <w:webHidden/>
-              </w:rPr>
-            </w:r>
-            <w:r>
-              <w:rPr>
-                <w:webHidden/>
-              </w:rPr>
-              <w:fldChar w:fldCharType="separate"/>
-            </w:r>
-            <w:r>
-              <w:rPr>
-                <w:webHidden/>
-              </w:rPr>
-              <w:t>4</w:t>
-            </w:r>
-            <w:r>
-              <w:rPr>
-                <w:webHidden/>
-              </w:rPr>
-              <w:fldChar w:fldCharType="end"/>
-            </w:r>
-          </w:hyperlink>
-        </w:p>
-        <w:p>
-          <w:pPr>
-            <w:pStyle w:val="TOC1"/>
-            <w:rPr>
-              <w:rFonts w:asciiTheme="minorHAnsi" w:eastAsiaTheme="minorEastAsia" w:hAnsiTheme="minorHAnsi" w:cstheme="minorBidi"/>
-              <w:b w:val="0"/>
-              <w:bCs w:val="0"/>
-              <w:kern w:val="2"/>
-              <w:sz w:val="24"/>
-              <w:lang w:val="en-CA" w:eastAsia="en-CA"/>
-              <w14:ligatures w14:val="standardContextual"/>
-            </w:rPr>
-          </w:pPr>
-          <w:hyperlink w:anchor="_Toc212473661" w:history="1">
-            <w:r>
-              <w:rPr>
-                <w:rStyle w:val="Hyperlink"/>
-                <w:lang w:val="en-CA"/>
-              </w:rPr>
-              <w:t>7.</w:t>
-            </w:r>
-            <w:r>
-              <w:rPr>
-                <w:rFonts w:asciiTheme="minorHAnsi" w:eastAsiaTheme="minorEastAsia" w:hAnsiTheme="minorHAnsi" w:cstheme="minorBidi"/>
-                <w:b w:val="0"/>
-                <w:bCs w:val="0"/>
-                <w:kern w:val="2"/>
-                <w:sz w:val="24"/>
-                <w:lang w:val="en-CA" w:eastAsia="en-CA"/>
-                <w14:ligatures w14:val="standardContextual"/>
-              </w:rPr>
-              <w:tab/>
-            </w:r>
-            <w:r>
-              <w:rPr>
-                <w:rStyle w:val="Hyperlink"/>
-                <w:lang w:val="en-CA"/>
-              </w:rPr>
-              <w:t>Recommendation</w:t>
-            </w:r>
-            <w:r>
-              <w:rPr>
-                <w:webHidden/>
-              </w:rPr>
-              <w:tab/>
-            </w:r>
-            <w:r>
-              <w:rPr>
-                <w:webHidden/>
-              </w:rPr>
-              <w:fldChar w:fldCharType="begin"/>
-            </w:r>
-            <w:r>
-              <w:rPr>
-                <w:webHidden/>
-              </w:rPr>
-              <w:instrText xml:space="preserve"> PAGEREF _Toc212473661 \h </w:instrText>
-            </w:r>
-            <w:r>
-              <w:rPr>
-                <w:webHidden/>
-              </w:rPr>
-            </w:r>
-            <w:r>
-              <w:rPr>
-                <w:webHidden/>
-              </w:rPr>
-              <w:fldChar w:fldCharType="separate"/>
-            </w:r>
-            <w:r>
-              <w:rPr>
-                <w:webHidden/>
-              </w:rPr>
-              <w:t>4</w:t>
-            </w:r>
-            <w:r>
-              <w:rPr>
-                <w:webHidden/>
-              </w:rPr>
-              <w:fldChar w:fldCharType="end"/>
-            </w:r>
-          </w:hyperlink>
-        </w:p>
-        <w:p>
-          <w:pPr>
-            <w:pStyle w:val="TOC1"/>
-            <w:rPr>
-              <w:rFonts w:asciiTheme="minorHAnsi" w:eastAsiaTheme="minorEastAsia" w:hAnsiTheme="minorHAnsi" w:cstheme="minorBidi"/>
-              <w:b w:val="0"/>
-              <w:bCs w:val="0"/>
-              <w:kern w:val="2"/>
-              <w:sz w:val="24"/>
-              <w:lang w:val="en-CA" w:eastAsia="en-CA"/>
-              <w14:ligatures w14:val="standardContextual"/>
-            </w:rPr>
-          </w:pPr>
-          <w:hyperlink w:anchor="_Toc212473662" w:history="1">
-            <w:r>
-              <w:rPr>
-                <w:rStyle w:val="Hyperlink"/>
-                <w:lang w:val="en-CA"/>
-              </w:rPr>
-              <w:t>8.</w:t>
-            </w:r>
-            <w:r>
-              <w:rPr>
-                <w:rFonts w:asciiTheme="minorHAnsi" w:eastAsiaTheme="minorEastAsia" w:hAnsiTheme="minorHAnsi" w:cstheme="minorBidi"/>
-                <w:b w:val="0"/>
-                <w:bCs w:val="0"/>
-                <w:kern w:val="2"/>
-                <w:sz w:val="24"/>
-                <w:lang w:val="en-CA" w:eastAsia="en-CA"/>
-                <w14:ligatures w14:val="standardContextual"/>
-              </w:rPr>
-              <w:tab/>
-            </w:r>
-            <w:r>
-              <w:rPr>
-                <w:rStyle w:val="Hyperlink"/>
-                <w:lang w:val="en-CA"/>
-              </w:rPr>
-              <w:t>Reproducibility Notes</w:t>
-            </w:r>
-            <w:r>
-              <w:rPr>
-                <w:webHidden/>
-              </w:rPr>
-              <w:tab/>
-            </w:r>
-            <w:r>
-              <w:rPr>
-                <w:webHidden/>
-              </w:rPr>
-              <w:fldChar w:fldCharType="begin"/>
-            </w:r>
-            <w:r>
-              <w:rPr>
-                <w:webHidden/>
-              </w:rPr>
-              <w:instrText xml:space="preserve"> PAGEREF _Toc212473662 \h </w:instrText>
+              <w:instrText xml:space="preserve"> PAGEREF _Toc212532428 \h </w:instrText>
             </w:r>
             <w:r>
               <w:rPr>
@@ -1224,7 +994,7 @@
       <w:pPr>
         <w:pStyle w:val="Heading1"/>
       </w:pPr>
-      <w:bookmarkStart w:id="0" w:name="_Toc212473655"/>
+      <w:bookmarkStart w:id="0" w:name="_Toc212532424"/>
       <w:r>
         <w:lastRenderedPageBreak/>
         <w:t>Introduction</w:t>
@@ -1245,56 +1015,34 @@
           <w:rFonts w:ascii="Times New Roman" w:hAnsi="Times New Roman"/>
           <w:sz w:val="24"/>
         </w:rPr>
-        <w:t xml:space="preserve">This study uses the </w:t>
-      </w:r>
-      <w:r>
-        <w:rPr>
-          <w:rFonts w:ascii="Times New Roman" w:hAnsi="Times New Roman"/>
-          <w:i/>
-          <w:iCs/>
-          <w:sz w:val="24"/>
-        </w:rPr>
-        <w:t>Haberman’s Survival Dataset</w:t>
-      </w:r>
-      <w:r>
-        <w:rPr>
-          <w:rFonts w:ascii="Times New Roman" w:hAnsi="Times New Roman"/>
-          <w:sz w:val="24"/>
-        </w:rPr>
-        <w:t xml:space="preserve"> (UCI) containing post-surgery survival outcomes of breast-cancer patients.</w:t>
-      </w:r>
-      <w:r>
-        <w:rPr>
-          <w:rFonts w:ascii="Times New Roman" w:hAnsi="Times New Roman"/>
-          <w:sz w:val="24"/>
-        </w:rPr>
-        <w:br/>
-        <w:t>The objective is to build a supervised learning pipeline—aligned with Modules 1 to 4 of the course—to predict five-year survival as a binary classification.</w:t>
-      </w:r>
-      <w:r>
-        <w:rPr>
-          <w:rFonts w:ascii="Times New Roman" w:hAnsi="Times New Roman"/>
-          <w:sz w:val="24"/>
-        </w:rPr>
-        <w:br/>
-        <w:t xml:space="preserve">The dataset comprises four variables: </w:t>
-      </w:r>
-      <w:r>
+        <w:t>This report details the implementation of a supervised learning pipeline on the Haberman’s Survival Dataset, which contains post-surgery survival outcomes for breast cancer patients. The objective is to build and evaluate classification models to predict five-year survival as a binary outcome. The methodology adheres strictly to the assignment requirements, covering data preparation, dimensionality reduction, hyperparameter tuning, and comparative model evaluation.</w:t>
+      </w:r>
+    </w:p>
+    <w:p>
+      <w:pPr>
+        <w:pStyle w:val="Heading1"/>
+      </w:pPr>
+      <w:bookmarkStart w:id="1" w:name="_Toc212532425"/>
+      <w:r>
+        <w:t xml:space="preserve">Key </w:t>
+      </w:r>
+      <w:r>
+        <w:t>Findings and Data Preparation</w:t>
+      </w:r>
+      <w:bookmarkEnd w:id="1"/>
+    </w:p>
+    <w:p/>
+    <w:p>
+      <w:pPr>
+        <w:spacing w:line="480" w:lineRule="auto"/>
+        <w:jc w:val="left"/>
         <w:rPr>
           <w:rFonts w:ascii="Times New Roman" w:hAnsi="Times New Roman"/>
           <w:b/>
           <w:bCs/>
           <w:sz w:val="24"/>
         </w:rPr>
-        <w:t>age</w:t>
-      </w:r>
-      <w:r>
-        <w:rPr>
-          <w:rFonts w:ascii="Times New Roman" w:hAnsi="Times New Roman"/>
-          <w:sz w:val="24"/>
-        </w:rPr>
-        <w:t xml:space="preserve">, </w:t>
-      </w:r>
+      </w:pPr>
       <w:r>
         <w:rPr>
           <w:rFonts w:ascii="Times New Roman" w:hAnsi="Times New Roman"/>
@@ -1302,14 +1050,24 @@
           <w:bCs/>
           <w:sz w:val="24"/>
         </w:rPr>
-        <w:t>operation year</w:t>
-      </w:r>
-      <w:r>
+        <w:t xml:space="preserve">Exploratory Data Analysis (EDA) </w:t>
+      </w:r>
+    </w:p>
+    <w:p>
+      <w:pPr>
+        <w:spacing w:line="480" w:lineRule="auto"/>
+        <w:jc w:val="left"/>
         <w:rPr>
           <w:rFonts w:ascii="Times New Roman" w:hAnsi="Times New Roman"/>
           <w:sz w:val="24"/>
         </w:rPr>
-        <w:t xml:space="preserve"> (1958–1969), </w:t>
+      </w:pPr>
+      <w:r>
+        <w:rPr>
+          <w:rFonts w:ascii="Times New Roman" w:hAnsi="Times New Roman"/>
+          <w:sz w:val="24"/>
+        </w:rPr>
+        <w:t xml:space="preserve">The initial EDA confirmed data integrity, with no missing values detected across the three features: patient age, year of operation, and the number of positive axillary nodes. The analysis revealed a significant </w:t>
       </w:r>
       <w:r>
         <w:rPr>
@@ -1318,82 +1076,27 @@
           <w:bCs/>
           <w:sz w:val="24"/>
         </w:rPr>
-        <w:t>axillary nodes</w:t>
+        <w:t>class imbalance</w:t>
       </w:r>
       <w:r>
         <w:rPr>
           <w:rFonts w:ascii="Times New Roman" w:hAnsi="Times New Roman"/>
           <w:sz w:val="24"/>
         </w:rPr>
-        <w:t xml:space="preserve"> (number of positive lymph nodes), and </w:t>
-      </w:r>
-      <w:r>
+        <w:t xml:space="preserve"> in the target variable, where 73.5% of patients survived years (Class 1) and 26.5% died within 5 years (Class 0). This imbalance was managed by using stratified sampling during the data split. </w:t>
+      </w:r>
+    </w:p>
+    <w:p>
+      <w:pPr>
+        <w:spacing w:line="480" w:lineRule="auto"/>
+        <w:jc w:val="left"/>
         <w:rPr>
           <w:rFonts w:ascii="Times New Roman" w:hAnsi="Times New Roman"/>
           <w:b/>
           <w:bCs/>
           <w:sz w:val="24"/>
         </w:rPr>
-        <w:t>survival status</w:t>
-      </w:r>
-      <w:r>
-        <w:rPr>
-          <w:rFonts w:ascii="Times New Roman" w:hAnsi="Times New Roman"/>
-          <w:sz w:val="24"/>
-        </w:rPr>
-        <w:t xml:space="preserve"> (1 = survived ≥ 5 years, 2 = died &lt; 5 years).</w:t>
-      </w:r>
-    </w:p>
-    <w:p>
-      <w:pPr>
-        <w:pStyle w:val="Heading1"/>
-      </w:pPr>
-      <w:bookmarkStart w:id="1" w:name="_Toc212473656"/>
-      <w:r>
-        <w:t>Key EDA Findings</w:t>
-      </w:r>
-      <w:bookmarkEnd w:id="1"/>
-    </w:p>
-    <w:p>
-      <w:pPr>
-        <w:spacing w:line="480" w:lineRule="auto"/>
-        <w:jc w:val="left"/>
-        <w:rPr>
-          <w:rFonts w:ascii="Times New Roman" w:hAnsi="Times New Roman"/>
-          <w:sz w:val="24"/>
-        </w:rPr>
-      </w:pPr>
-      <w:r>
-        <w:rPr>
-          <w:rFonts w:ascii="Times New Roman" w:hAnsi="Times New Roman"/>
-          <w:sz w:val="24"/>
-        </w:rPr>
-        <w:t xml:space="preserve">The exploratory analysis showed class imbalance in the target variable. </w:t>
-      </w:r>
-      <w:r>
-        <w:rPr>
-          <w:rFonts w:ascii="Times New Roman" w:hAnsi="Times New Roman"/>
-          <w:i/>
-          <w:iCs/>
-          <w:sz w:val="24"/>
-        </w:rPr>
-        <w:t>Survival status</w:t>
-      </w:r>
-      <w:r>
-        <w:rPr>
-          <w:rFonts w:ascii="Times New Roman" w:hAnsi="Times New Roman"/>
-          <w:sz w:val="24"/>
-        </w:rPr>
-        <w:t xml:space="preserve"> was recoded to 0/1 (1 → 1, 2 → 0) for consistent metric evaluation.</w:t>
-      </w:r>
-      <w:r>
-        <w:rPr>
-          <w:rFonts w:ascii="Times New Roman" w:hAnsi="Times New Roman"/>
-          <w:sz w:val="24"/>
-        </w:rPr>
-        <w:br/>
-        <w:t xml:space="preserve">Feature distributions revealed that </w:t>
-      </w:r>
+      </w:pPr>
       <w:r>
         <w:rPr>
           <w:rFonts w:ascii="Times New Roman" w:hAnsi="Times New Roman"/>
@@ -1401,14 +1104,54 @@
           <w:bCs/>
           <w:sz w:val="24"/>
         </w:rPr>
-        <w:t>age</w:t>
-      </w:r>
-      <w:r>
+        <w:t xml:space="preserve">Preprocessing and Dimensionality Reduction (PCA) </w:t>
+      </w:r>
+    </w:p>
+    <w:p>
+      <w:pPr>
+        <w:spacing w:line="480" w:lineRule="auto"/>
+        <w:jc w:val="left"/>
         <w:rPr>
           <w:rFonts w:ascii="Times New Roman" w:hAnsi="Times New Roman"/>
           <w:sz w:val="24"/>
         </w:rPr>
-        <w:t xml:space="preserve"> clustered around middle adulthood, </w:t>
+      </w:pPr>
+      <w:r>
+        <w:rPr>
+          <w:rFonts w:ascii="Times New Roman" w:hAnsi="Times New Roman"/>
+          <w:sz w:val="24"/>
+        </w:rPr>
+        <w:t xml:space="preserve">The data was split into a 75% training set and a 25% test set using stratified sampling and a fixed random state </w:t>
+      </w:r>
+      <w:proofErr w:type="gramStart"/>
+      <w:r>
+        <w:rPr>
+          <w:rFonts w:ascii="Times New Roman" w:hAnsi="Times New Roman"/>
+          <w:sz w:val="24"/>
+        </w:rPr>
+        <w:t>( )</w:t>
+      </w:r>
+      <w:proofErr w:type="gramEnd"/>
+      <w:r>
+        <w:rPr>
+          <w:rFonts w:ascii="Times New Roman" w:hAnsi="Times New Roman"/>
+          <w:sz w:val="24"/>
+        </w:rPr>
+        <w:t xml:space="preserve"> for reproducibility. All features were standardized using ≥ 5 42 </w:t>
+      </w:r>
+      <w:r>
+        <w:rPr>
+          <w:rFonts w:ascii="Times New Roman" w:hAnsi="Times New Roman"/>
+          <w:sz w:val="24"/>
+        </w:rPr>
+        <w:t>StandardScaler.</w:t>
+      </w:r>
+      <w:r>
+        <w:rPr>
+          <w:rFonts w:ascii="Times New Roman" w:hAnsi="Times New Roman"/>
+          <w:sz w:val="24"/>
+        </w:rPr>
+        <w:t xml:space="preserve"> Principal Component Analysis (PCA) was applied to the standardized training data to reduce the feature space. The analysis showed that </w:t>
       </w:r>
       <w:r>
         <w:rPr>
@@ -1417,14 +1160,70 @@
           <w:bCs/>
           <w:sz w:val="24"/>
         </w:rPr>
-        <w:t>operation year</w:t>
+        <w:t>two principal components (PCs)</w:t>
       </w:r>
       <w:r>
         <w:rPr>
           <w:rFonts w:ascii="Times New Roman" w:hAnsi="Times New Roman"/>
           <w:sz w:val="24"/>
         </w:rPr>
-        <w:t xml:space="preserve"> remained within 1958–1969, and </w:t>
+        <w:t xml:space="preserve"> were sufficient to </w:t>
+      </w:r>
+      <w:r>
+        <w:rPr>
+          <w:rFonts w:ascii="Times New Roman" w:hAnsi="Times New Roman"/>
+          <w:sz w:val="24"/>
+        </w:rPr>
+        <w:t>retain</w:t>
+      </w:r>
+      <w:r>
+        <w:rPr>
+          <w:rFonts w:ascii="Times New Roman" w:hAnsi="Times New Roman"/>
+          <w:sz w:val="24"/>
+        </w:rPr>
+        <w:t xml:space="preserve"> the total variance in the dataset. Consequently, the 3-dimensional feature space was successfully reduced to 2 dimensions for all subsequent model training and evaluation.</w:t>
+      </w:r>
+    </w:p>
+    <w:p>
+      <w:pPr>
+        <w:pStyle w:val="Heading1"/>
+      </w:pPr>
+      <w:bookmarkStart w:id="2" w:name="_Toc212532426"/>
+      <w:r>
+        <w:lastRenderedPageBreak/>
+        <w:t>Supervised Learning and Model Evaluation</w:t>
+      </w:r>
+      <w:bookmarkEnd w:id="2"/>
+    </w:p>
+    <w:p>
+      <w:pPr>
+        <w:spacing w:line="480" w:lineRule="auto"/>
+        <w:jc w:val="left"/>
+        <w:rPr>
+          <w:rFonts w:ascii="Times New Roman" w:hAnsi="Times New Roman"/>
+          <w:sz w:val="24"/>
+        </w:rPr>
+      </w:pPr>
+      <w:r>
+        <w:rPr>
+          <w:rFonts w:ascii="Times New Roman" w:hAnsi="Times New Roman"/>
+          <w:sz w:val="24"/>
+        </w:rPr>
+        <w:t xml:space="preserve">Two classification models, Logistic Regression (LR) and Decision Tree (DT), were selected for comparative analysis. Both models were trained </w:t>
+      </w:r>
+      <w:r>
+        <w:rPr>
+          <w:rFonts w:ascii="Times New Roman" w:hAnsi="Times New Roman"/>
+          <w:sz w:val="24"/>
+        </w:rPr>
+        <w:t>in</w:t>
+      </w:r>
+      <w:r>
+        <w:rPr>
+          <w:rFonts w:ascii="Times New Roman" w:hAnsi="Times New Roman"/>
+          <w:sz w:val="24"/>
+        </w:rPr>
+        <w:t xml:space="preserve"> the 2-dimensional PCA-transformed features. </w:t>
       </w:r>
       <w:r>
         <w:rPr>
@@ -1433,36 +1232,18 @@
           <w:bCs/>
           <w:sz w:val="24"/>
         </w:rPr>
-        <w:t>axillary nodes</w:t>
+        <w:t>Hyperparameter Tuning (5-Fold Cross-Validation)</w:t>
       </w:r>
       <w:r>
         <w:rPr>
           <w:rFonts w:ascii="Times New Roman" w:hAnsi="Times New Roman"/>
           <w:sz w:val="24"/>
         </w:rPr>
-        <w:t xml:space="preserve"> were right-skewed with a few high values.</w:t>
-      </w:r>
-      <w:r>
-        <w:rPr>
-          <w:rFonts w:ascii="Times New Roman" w:hAnsi="Times New Roman"/>
-          <w:sz w:val="24"/>
-        </w:rPr>
-        <w:br/>
-        <w:t>No missing data were found, and checks confirmed that all operation years and lymph-node counts were within valid ranges.</w:t>
+        <w:t xml:space="preserve"> </w:t>
       </w:r>
     </w:p>
     <w:p>
       <w:pPr>
-        <w:pStyle w:val="Heading1"/>
-      </w:pPr>
-      <w:bookmarkStart w:id="2" w:name="_Toc212473657"/>
-      <w:r>
-        <w:t>Data Processing</w:t>
-      </w:r>
-      <w:bookmarkEnd w:id="2"/>
-    </w:p>
-    <w:p>
-      <w:pPr>
         <w:spacing w:line="480" w:lineRule="auto"/>
         <w:jc w:val="left"/>
         <w:rPr>
@@ -1475,24 +1256,360 @@
           <w:rFonts w:ascii="Times New Roman" w:hAnsi="Times New Roman"/>
           <w:sz w:val="24"/>
         </w:rPr>
-        <w:t xml:space="preserve">The preprocessing stage ensured clean and comparable </w:t>
-      </w:r>
-      <w:proofErr w:type="spellStart"/>
-      <w:r>
+        <w:t xml:space="preserve">Hyperparameter tuning was conducted using 5-fold cross-validation on the training set, with accuracy as the scoring metric. The results are summarized in Table 1. </w:t>
+      </w:r>
+    </w:p>
+    <w:tbl>
+      <w:tblPr>
+        <w:tblStyle w:val="TableGrid"/>
+        <w:tblW w:w="0" w:type="auto"/>
+        <w:tblLook w:val="04A0" w:firstRow="1" w:lastRow="0" w:firstColumn="1" w:lastColumn="0" w:noHBand="0" w:noVBand="1"/>
+      </w:tblPr>
+      <w:tblGrid>
+        <w:gridCol w:w="2404"/>
+        <w:gridCol w:w="2553"/>
+        <w:gridCol w:w="2409"/>
+        <w:gridCol w:w="2250"/>
+      </w:tblGrid>
+      <w:tr>
+        <w:trPr>
+          <w:trHeight w:val="412"/>
+        </w:trPr>
+        <w:tc>
+          <w:tcPr>
+            <w:tcW w:w="2404" w:type="dxa"/>
+            <w:shd w:val="clear" w:color="auto" w:fill="F2F2F2" w:themeFill="background1" w:themeFillShade="F2"/>
+          </w:tcPr>
+          <w:p>
+            <w:pPr>
+              <w:spacing w:line="480" w:lineRule="auto"/>
+              <w:jc w:val="left"/>
+              <w:rPr>
+                <w:rFonts w:ascii="Times New Roman" w:hAnsi="Times New Roman"/>
+                <w:b/>
+                <w:bCs/>
+                <w:sz w:val="24"/>
+              </w:rPr>
+            </w:pPr>
+            <w:r>
+              <w:rPr>
+                <w:rFonts w:ascii="Times New Roman" w:hAnsi="Times New Roman"/>
+                <w:b/>
+                <w:bCs/>
+                <w:sz w:val="24"/>
+              </w:rPr>
+              <w:t>Model</w:t>
+            </w:r>
+          </w:p>
+        </w:tc>
+        <w:tc>
+          <w:tcPr>
+            <w:tcW w:w="2553" w:type="dxa"/>
+            <w:shd w:val="clear" w:color="auto" w:fill="F2F2F2" w:themeFill="background1" w:themeFillShade="F2"/>
+          </w:tcPr>
+          <w:p>
+            <w:pPr>
+              <w:spacing w:line="480" w:lineRule="auto"/>
+              <w:jc w:val="left"/>
+              <w:rPr>
+                <w:rFonts w:ascii="Times New Roman" w:hAnsi="Times New Roman"/>
+                <w:b/>
+                <w:bCs/>
+                <w:sz w:val="24"/>
+              </w:rPr>
+            </w:pPr>
+            <w:r>
+              <w:rPr>
+                <w:rFonts w:ascii="Times New Roman" w:hAnsi="Times New Roman"/>
+                <w:b/>
+                <w:bCs/>
+                <w:sz w:val="24"/>
+              </w:rPr>
+              <w:t>Hyperparameter</w:t>
+            </w:r>
+          </w:p>
+        </w:tc>
+        <w:tc>
+          <w:tcPr>
+            <w:tcW w:w="2409" w:type="dxa"/>
+            <w:shd w:val="clear" w:color="auto" w:fill="F2F2F2" w:themeFill="background1" w:themeFillShade="F2"/>
+          </w:tcPr>
+          <w:p>
+            <w:pPr>
+              <w:spacing w:line="480" w:lineRule="auto"/>
+              <w:jc w:val="left"/>
+              <w:rPr>
+                <w:rFonts w:ascii="Times New Roman" w:hAnsi="Times New Roman"/>
+                <w:b/>
+                <w:bCs/>
+                <w:sz w:val="24"/>
+              </w:rPr>
+            </w:pPr>
+            <w:r>
+              <w:rPr>
+                <w:rFonts w:ascii="Times New Roman" w:hAnsi="Times New Roman"/>
+                <w:b/>
+                <w:bCs/>
+                <w:sz w:val="24"/>
+              </w:rPr>
+              <w:t>Mean CV Accuracy</w:t>
+            </w:r>
+          </w:p>
+        </w:tc>
+        <w:tc>
+          <w:tcPr>
+            <w:tcW w:w="2250" w:type="dxa"/>
+            <w:shd w:val="clear" w:color="auto" w:fill="F2F2F2" w:themeFill="background1" w:themeFillShade="F2"/>
+          </w:tcPr>
+          <w:p>
+            <w:pPr>
+              <w:spacing w:line="480" w:lineRule="auto"/>
+              <w:jc w:val="left"/>
+              <w:rPr>
+                <w:rFonts w:ascii="Times New Roman" w:hAnsi="Times New Roman"/>
+                <w:b/>
+                <w:bCs/>
+                <w:sz w:val="24"/>
+              </w:rPr>
+            </w:pPr>
+            <w:r>
+              <w:rPr>
+                <w:rFonts w:ascii="Times New Roman" w:hAnsi="Times New Roman"/>
+                <w:b/>
+                <w:bCs/>
+                <w:sz w:val="24"/>
+              </w:rPr>
+              <w:t>Optimal Setting</w:t>
+            </w:r>
+          </w:p>
+        </w:tc>
+      </w:tr>
+      <w:tr>
+        <w:tc>
+          <w:tcPr>
+            <w:tcW w:w="2404" w:type="dxa"/>
+          </w:tcPr>
+          <w:p>
+            <w:pPr>
+              <w:spacing w:line="480" w:lineRule="auto"/>
+              <w:jc w:val="left"/>
+              <w:rPr>
+                <w:rFonts w:ascii="Times New Roman" w:hAnsi="Times New Roman"/>
+                <w:b/>
+                <w:bCs/>
+                <w:sz w:val="24"/>
+              </w:rPr>
+            </w:pPr>
+            <w:r>
+              <w:rPr>
+                <w:rFonts w:ascii="Times New Roman" w:hAnsi="Times New Roman"/>
+                <w:b/>
+                <w:bCs/>
+                <w:sz w:val="24"/>
+              </w:rPr>
+              <w:t>Logistic Regression</w:t>
+            </w:r>
+          </w:p>
+        </w:tc>
+        <w:tc>
+          <w:tcPr>
+            <w:tcW w:w="2553" w:type="dxa"/>
+          </w:tcPr>
+          <w:p>
+            <w:pPr>
+              <w:spacing w:line="480" w:lineRule="auto"/>
+              <w:jc w:val="left"/>
+              <w:rPr>
+                <w:rFonts w:ascii="Times New Roman" w:hAnsi="Times New Roman"/>
+                <w:sz w:val="24"/>
+              </w:rPr>
+            </w:pPr>
+            <w:r>
+              <w:rPr>
+                <w:rFonts w:ascii="Times New Roman" w:hAnsi="Times New Roman"/>
+                <w:sz w:val="24"/>
+              </w:rPr>
+              <w:t xml:space="preserve">C </w:t>
+            </w:r>
+            <w:r>
+              <w:rPr>
+                <w:rFonts w:ascii="Cambria Math" w:hAnsi="Cambria Math" w:cs="Cambria Math"/>
+                <w:sz w:val="24"/>
+              </w:rPr>
+              <w:t>∈</w:t>
+            </w:r>
+            <w:r>
+              <w:rPr>
+                <w:rFonts w:ascii="Times New Roman" w:hAnsi="Times New Roman"/>
+                <w:sz w:val="24"/>
+              </w:rPr>
+              <w:t xml:space="preserve"> {0.1, 1.0}</w:t>
+            </w:r>
+          </w:p>
+        </w:tc>
+        <w:tc>
+          <w:tcPr>
+            <w:tcW w:w="2409" w:type="dxa"/>
+          </w:tcPr>
+          <w:p>
+            <w:pPr>
+              <w:spacing w:line="480" w:lineRule="auto"/>
+              <w:jc w:val="left"/>
+              <w:rPr>
+                <w:rFonts w:ascii="Times New Roman" w:hAnsi="Times New Roman"/>
+                <w:sz w:val="24"/>
+              </w:rPr>
+            </w:pPr>
+            <w:r>
+              <w:rPr>
+                <w:rFonts w:ascii="Times New Roman" w:hAnsi="Times New Roman"/>
+                <w:sz w:val="24"/>
+              </w:rPr>
+              <w:t>0.7337 C = 0.1</w:t>
+            </w:r>
+          </w:p>
+        </w:tc>
+        <w:tc>
+          <w:tcPr>
+            <w:tcW w:w="2250" w:type="dxa"/>
+          </w:tcPr>
+          <w:p>
+            <w:pPr>
+              <w:spacing w:line="480" w:lineRule="auto"/>
+              <w:jc w:val="left"/>
+              <w:rPr>
+                <w:rFonts w:ascii="Times New Roman" w:hAnsi="Times New Roman"/>
+                <w:sz w:val="24"/>
+              </w:rPr>
+            </w:pPr>
+            <w:r>
+              <w:rPr>
+                <w:rFonts w:ascii="Times New Roman" w:hAnsi="Times New Roman"/>
+                <w:sz w:val="24"/>
+              </w:rPr>
+              <w:t>C = 0.1</w:t>
+            </w:r>
+          </w:p>
+        </w:tc>
+      </w:tr>
+      <w:tr>
+        <w:tc>
+          <w:tcPr>
+            <w:tcW w:w="2404" w:type="dxa"/>
+          </w:tcPr>
+          <w:p>
+            <w:pPr>
+              <w:spacing w:line="480" w:lineRule="auto"/>
+              <w:jc w:val="left"/>
+              <w:rPr>
+                <w:rFonts w:ascii="Times New Roman" w:hAnsi="Times New Roman"/>
+                <w:b/>
+                <w:bCs/>
+                <w:sz w:val="24"/>
+              </w:rPr>
+            </w:pPr>
+            <w:r>
+              <w:rPr>
+                <w:rFonts w:ascii="Times New Roman" w:hAnsi="Times New Roman"/>
+                <w:b/>
+                <w:bCs/>
+                <w:sz w:val="24"/>
+              </w:rPr>
+              <w:t>Decision Tree</w:t>
+            </w:r>
+          </w:p>
+        </w:tc>
+        <w:tc>
+          <w:tcPr>
+            <w:tcW w:w="2553" w:type="dxa"/>
+          </w:tcPr>
+          <w:p>
+            <w:pPr>
+              <w:spacing w:line="480" w:lineRule="auto"/>
+              <w:jc w:val="left"/>
+              <w:rPr>
+                <w:rFonts w:ascii="Times New Roman" w:hAnsi="Times New Roman"/>
+                <w:sz w:val="24"/>
+              </w:rPr>
+            </w:pPr>
+            <w:r>
+              <w:rPr>
+                <w:rFonts w:ascii="Times New Roman" w:hAnsi="Times New Roman"/>
+                <w:sz w:val="24"/>
+              </w:rPr>
+              <w:t xml:space="preserve">max_depth </w:t>
+            </w:r>
+            <w:r>
+              <w:rPr>
+                <w:rFonts w:ascii="Cambria Math" w:hAnsi="Cambria Math" w:cs="Cambria Math"/>
+                <w:sz w:val="24"/>
+              </w:rPr>
+              <w:t>∈</w:t>
+            </w:r>
+            <w:r>
+              <w:rPr>
+                <w:rFonts w:ascii="Times New Roman" w:hAnsi="Times New Roman"/>
+                <w:sz w:val="24"/>
+              </w:rPr>
+              <w:t xml:space="preserve"> {3, None}</w:t>
+            </w:r>
+          </w:p>
+        </w:tc>
+        <w:tc>
+          <w:tcPr>
+            <w:tcW w:w="2409" w:type="dxa"/>
+          </w:tcPr>
+          <w:p>
+            <w:pPr>
+              <w:spacing w:line="480" w:lineRule="auto"/>
+              <w:jc w:val="left"/>
+              <w:rPr>
+                <w:rFonts w:ascii="Times New Roman" w:hAnsi="Times New Roman"/>
+                <w:sz w:val="24"/>
+              </w:rPr>
+            </w:pPr>
+            <w:r>
+              <w:rPr>
+                <w:rFonts w:ascii="Times New Roman" w:hAnsi="Times New Roman"/>
+                <w:sz w:val="24"/>
+              </w:rPr>
+              <w:t>0.7119 max_depth = 3</w:t>
+            </w:r>
+          </w:p>
+        </w:tc>
+        <w:tc>
+          <w:tcPr>
+            <w:tcW w:w="2250" w:type="dxa"/>
+          </w:tcPr>
+          <w:p>
+            <w:pPr>
+              <w:spacing w:line="480" w:lineRule="auto"/>
+              <w:jc w:val="left"/>
+              <w:rPr>
+                <w:rFonts w:ascii="Times New Roman" w:hAnsi="Times New Roman"/>
+                <w:sz w:val="24"/>
+              </w:rPr>
+            </w:pPr>
+            <w:r>
+              <w:rPr>
+                <w:rFonts w:ascii="Times New Roman" w:hAnsi="Times New Roman"/>
+                <w:sz w:val="24"/>
+              </w:rPr>
+              <w:t>max_depth = 3</w:t>
+            </w:r>
+          </w:p>
+        </w:tc>
+      </w:tr>
+    </w:tbl>
+    <w:p>
+      <w:pPr>
+        <w:spacing w:line="480" w:lineRule="auto"/>
+        <w:jc w:val="left"/>
         <w:rPr>
           <w:rFonts w:ascii="Times New Roman" w:hAnsi="Times New Roman"/>
           <w:sz w:val="24"/>
         </w:rPr>
-        <w:t>inputs.The</w:t>
-      </w:r>
-      <w:proofErr w:type="spellEnd"/>
-      <w:r>
-        <w:rPr>
-          <w:rFonts w:ascii="Times New Roman" w:hAnsi="Times New Roman"/>
-          <w:sz w:val="24"/>
-        </w:rPr>
-        <w:t xml:space="preserve"> target variable was encoded as {1: 1, 2: 0}, and the data were split into </w:t>
-      </w:r>
+      </w:pPr>
       <w:r>
         <w:rPr>
           <w:rFonts w:ascii="Times New Roman" w:hAnsi="Times New Roman"/>
@@ -1500,15 +1617,576 @@
           <w:bCs/>
           <w:sz w:val="24"/>
         </w:rPr>
-        <w:t>75 % training</w:t>
+        <w:t>Table 1</w:t>
       </w:r>
       <w:r>
         <w:rPr>
           <w:rFonts w:ascii="Times New Roman" w:hAnsi="Times New Roman"/>
           <w:sz w:val="24"/>
         </w:rPr>
-        <w:t xml:space="preserve"> and </w:t>
-      </w:r>
+        <w:t>. Cross-Validation Results for Model Selection.</w:t>
+      </w:r>
+    </w:p>
+    <w:p>
+      <w:pPr>
+        <w:spacing w:line="480" w:lineRule="auto"/>
+        <w:jc w:val="left"/>
+        <w:rPr>
+          <w:rFonts w:ascii="Times New Roman" w:hAnsi="Times New Roman"/>
+          <w:sz w:val="24"/>
+        </w:rPr>
+      </w:pPr>
+      <w:r>
+        <w:rPr>
+          <w:rFonts w:ascii="Times New Roman" w:hAnsi="Times New Roman"/>
+          <w:sz w:val="24"/>
+        </w:rPr>
+        <w:t xml:space="preserve">The Logistic Regression model, with a regularization strength </w:t>
+      </w:r>
+      <w:r>
+        <w:rPr>
+          <w:rFonts w:ascii="Times New Roman" w:hAnsi="Times New Roman"/>
+          <w:sz w:val="24"/>
+        </w:rPr>
+        <w:t>of,</w:t>
+      </w:r>
+      <w:r>
+        <w:rPr>
+          <w:rFonts w:ascii="Times New Roman" w:hAnsi="Times New Roman"/>
+          <w:sz w:val="24"/>
+        </w:rPr>
+        <w:t xml:space="preserve"> achieved the highest mean cross-validation accuracy.</w:t>
+      </w:r>
+    </w:p>
+    <w:p>
+      <w:pPr>
+        <w:spacing w:line="480" w:lineRule="auto"/>
+        <w:jc w:val="left"/>
+        <w:rPr>
+          <w:rFonts w:ascii="Times New Roman" w:hAnsi="Times New Roman"/>
+          <w:sz w:val="24"/>
+        </w:rPr>
+      </w:pPr>
+      <w:r>
+        <w:rPr>
+          <w:rFonts w:ascii="Times New Roman" w:hAnsi="Times New Roman"/>
+          <w:sz w:val="24"/>
+        </w:rPr>
+        <w:t xml:space="preserve">Test Set Performance and ROC Analysis The optimally tuned LR </w:t>
+      </w:r>
+      <w:proofErr w:type="gramStart"/>
+      <w:r>
+        <w:rPr>
+          <w:rFonts w:ascii="Times New Roman" w:hAnsi="Times New Roman"/>
+          <w:sz w:val="24"/>
+        </w:rPr>
+        <w:t>( )</w:t>
+      </w:r>
+      <w:proofErr w:type="gramEnd"/>
+      <w:r>
+        <w:rPr>
+          <w:rFonts w:ascii="Times New Roman" w:hAnsi="Times New Roman"/>
+          <w:sz w:val="24"/>
+        </w:rPr>
+        <w:t xml:space="preserve"> and DT </w:t>
+      </w:r>
+      <w:proofErr w:type="gramStart"/>
+      <w:r>
+        <w:rPr>
+          <w:rFonts w:ascii="Times New Roman" w:hAnsi="Times New Roman"/>
+          <w:sz w:val="24"/>
+        </w:rPr>
+        <w:t>( )</w:t>
+      </w:r>
+      <w:proofErr w:type="gramEnd"/>
+      <w:r>
+        <w:rPr>
+          <w:rFonts w:ascii="Times New Roman" w:hAnsi="Times New Roman"/>
+          <w:sz w:val="24"/>
+        </w:rPr>
+        <w:t xml:space="preserve"> models were evaluated on the independent hold-out test set. The full performance metrics are presented in Table 2.</w:t>
+      </w:r>
+    </w:p>
+    <w:tbl>
+      <w:tblPr>
+        <w:tblStyle w:val="TableGrid"/>
+        <w:tblW w:w="0" w:type="auto"/>
+        <w:tblInd w:w="770" w:type="dxa"/>
+        <w:tblLook w:val="04A0" w:firstRow="1" w:lastRow="0" w:firstColumn="1" w:lastColumn="0" w:noHBand="0" w:noVBand="1"/>
+      </w:tblPr>
+      <w:tblGrid>
+        <w:gridCol w:w="2392"/>
+        <w:gridCol w:w="1189"/>
+        <w:gridCol w:w="1163"/>
+        <w:gridCol w:w="876"/>
+        <w:gridCol w:w="1341"/>
+        <w:gridCol w:w="1341"/>
+      </w:tblGrid>
+      <w:tr>
+        <w:trPr>
+          <w:trHeight w:val="412"/>
+        </w:trPr>
+        <w:tc>
+          <w:tcPr>
+            <w:tcW w:w="2392" w:type="dxa"/>
+            <w:shd w:val="clear" w:color="auto" w:fill="F2F2F2" w:themeFill="background1" w:themeFillShade="F2"/>
+          </w:tcPr>
+          <w:p>
+            <w:pPr>
+              <w:spacing w:line="480" w:lineRule="auto"/>
+              <w:jc w:val="left"/>
+              <w:rPr>
+                <w:rFonts w:ascii="Times New Roman" w:hAnsi="Times New Roman"/>
+                <w:b/>
+                <w:bCs/>
+                <w:sz w:val="24"/>
+              </w:rPr>
+            </w:pPr>
+            <w:r>
+              <w:rPr>
+                <w:rFonts w:ascii="Times New Roman" w:hAnsi="Times New Roman"/>
+                <w:b/>
+                <w:bCs/>
+                <w:sz w:val="24"/>
+              </w:rPr>
+              <w:t>Model</w:t>
+            </w:r>
+          </w:p>
+        </w:tc>
+        <w:tc>
+          <w:tcPr>
+            <w:tcW w:w="1189" w:type="dxa"/>
+            <w:shd w:val="clear" w:color="auto" w:fill="F2F2F2" w:themeFill="background1" w:themeFillShade="F2"/>
+          </w:tcPr>
+          <w:p>
+            <w:pPr>
+              <w:spacing w:line="480" w:lineRule="auto"/>
+              <w:jc w:val="left"/>
+              <w:rPr>
+                <w:rFonts w:ascii="Times New Roman" w:hAnsi="Times New Roman"/>
+                <w:b/>
+                <w:bCs/>
+                <w:sz w:val="24"/>
+              </w:rPr>
+            </w:pPr>
+            <w:r>
+              <w:rPr>
+                <w:rFonts w:ascii="Times New Roman" w:hAnsi="Times New Roman"/>
+                <w:b/>
+                <w:bCs/>
+                <w:sz w:val="24"/>
+              </w:rPr>
+              <w:t>Accuracy</w:t>
+            </w:r>
+          </w:p>
+        </w:tc>
+        <w:tc>
+          <w:tcPr>
+            <w:tcW w:w="1163" w:type="dxa"/>
+            <w:shd w:val="clear" w:color="auto" w:fill="F2F2F2" w:themeFill="background1" w:themeFillShade="F2"/>
+          </w:tcPr>
+          <w:p>
+            <w:pPr>
+              <w:spacing w:line="480" w:lineRule="auto"/>
+              <w:jc w:val="left"/>
+              <w:rPr>
+                <w:rFonts w:ascii="Times New Roman" w:hAnsi="Times New Roman"/>
+                <w:b/>
+                <w:bCs/>
+                <w:sz w:val="24"/>
+              </w:rPr>
+            </w:pPr>
+            <w:r>
+              <w:rPr>
+                <w:rFonts w:ascii="Times New Roman" w:hAnsi="Times New Roman"/>
+                <w:b/>
+                <w:bCs/>
+                <w:sz w:val="24"/>
+              </w:rPr>
+              <w:t>Precision</w:t>
+            </w:r>
+          </w:p>
+        </w:tc>
+        <w:tc>
+          <w:tcPr>
+            <w:tcW w:w="876" w:type="dxa"/>
+            <w:shd w:val="clear" w:color="auto" w:fill="F2F2F2" w:themeFill="background1" w:themeFillShade="F2"/>
+          </w:tcPr>
+          <w:p>
+            <w:pPr>
+              <w:spacing w:line="480" w:lineRule="auto"/>
+              <w:jc w:val="left"/>
+              <w:rPr>
+                <w:rFonts w:ascii="Times New Roman" w:hAnsi="Times New Roman"/>
+                <w:b/>
+                <w:bCs/>
+                <w:sz w:val="24"/>
+              </w:rPr>
+            </w:pPr>
+            <w:r>
+              <w:rPr>
+                <w:rFonts w:ascii="Times New Roman" w:hAnsi="Times New Roman"/>
+                <w:b/>
+                <w:bCs/>
+                <w:sz w:val="24"/>
+              </w:rPr>
+              <w:t>Recall</w:t>
+            </w:r>
+          </w:p>
+        </w:tc>
+        <w:tc>
+          <w:tcPr>
+            <w:tcW w:w="1341" w:type="dxa"/>
+            <w:shd w:val="clear" w:color="auto" w:fill="F2F2F2" w:themeFill="background1" w:themeFillShade="F2"/>
+          </w:tcPr>
+          <w:p>
+            <w:pPr>
+              <w:spacing w:line="480" w:lineRule="auto"/>
+              <w:jc w:val="left"/>
+              <w:rPr>
+                <w:rFonts w:ascii="Times New Roman" w:hAnsi="Times New Roman"/>
+                <w:b/>
+                <w:bCs/>
+                <w:sz w:val="24"/>
+              </w:rPr>
+            </w:pPr>
+            <w:r>
+              <w:rPr>
+                <w:rFonts w:ascii="Times New Roman" w:hAnsi="Times New Roman"/>
+                <w:b/>
+                <w:bCs/>
+                <w:sz w:val="24"/>
+              </w:rPr>
+              <w:t>F1-Score</w:t>
+            </w:r>
+          </w:p>
+        </w:tc>
+        <w:tc>
+          <w:tcPr>
+            <w:tcW w:w="1341" w:type="dxa"/>
+            <w:shd w:val="clear" w:color="auto" w:fill="F2F2F2" w:themeFill="background1" w:themeFillShade="F2"/>
+          </w:tcPr>
+          <w:p>
+            <w:pPr>
+              <w:spacing w:line="480" w:lineRule="auto"/>
+              <w:jc w:val="left"/>
+              <w:rPr>
+                <w:rFonts w:ascii="Times New Roman" w:hAnsi="Times New Roman"/>
+                <w:b/>
+                <w:bCs/>
+                <w:sz w:val="24"/>
+              </w:rPr>
+            </w:pPr>
+            <w:r>
+              <w:rPr>
+                <w:rFonts w:ascii="Times New Roman" w:hAnsi="Times New Roman"/>
+                <w:b/>
+                <w:bCs/>
+                <w:sz w:val="24"/>
+              </w:rPr>
+              <w:t>AUC</w:t>
+            </w:r>
+          </w:p>
+        </w:tc>
+      </w:tr>
+      <w:tr>
+        <w:tc>
+          <w:tcPr>
+            <w:tcW w:w="2392" w:type="dxa"/>
+          </w:tcPr>
+          <w:p>
+            <w:pPr>
+              <w:spacing w:line="480" w:lineRule="auto"/>
+              <w:jc w:val="left"/>
+              <w:rPr>
+                <w:rFonts w:ascii="Times New Roman" w:hAnsi="Times New Roman"/>
+                <w:b/>
+                <w:bCs/>
+                <w:sz w:val="24"/>
+              </w:rPr>
+            </w:pPr>
+            <w:r>
+              <w:rPr>
+                <w:rFonts w:ascii="Times New Roman" w:hAnsi="Times New Roman"/>
+                <w:b/>
+                <w:bCs/>
+                <w:sz w:val="24"/>
+              </w:rPr>
+              <w:t>Logistic Regression</w:t>
+            </w:r>
+          </w:p>
+        </w:tc>
+        <w:tc>
+          <w:tcPr>
+            <w:tcW w:w="1189" w:type="dxa"/>
+          </w:tcPr>
+          <w:p>
+            <w:pPr>
+              <w:tabs>
+                <w:tab w:val="left" w:pos="609"/>
+              </w:tabs>
+              <w:spacing w:line="480" w:lineRule="auto"/>
+              <w:jc w:val="center"/>
+              <w:rPr>
+                <w:rFonts w:ascii="Times New Roman" w:hAnsi="Times New Roman"/>
+                <w:sz w:val="24"/>
+              </w:rPr>
+            </w:pPr>
+            <w:r>
+              <w:rPr>
+                <w:rFonts w:ascii="Times New Roman" w:hAnsi="Times New Roman"/>
+                <w:sz w:val="24"/>
+              </w:rPr>
+              <w:t>0.7403</w:t>
+            </w:r>
+          </w:p>
+        </w:tc>
+        <w:tc>
+          <w:tcPr>
+            <w:tcW w:w="1163" w:type="dxa"/>
+          </w:tcPr>
+          <w:p>
+            <w:pPr>
+              <w:spacing w:line="480" w:lineRule="auto"/>
+              <w:jc w:val="center"/>
+              <w:rPr>
+                <w:rFonts w:ascii="Times New Roman" w:hAnsi="Times New Roman"/>
+                <w:sz w:val="24"/>
+              </w:rPr>
+            </w:pPr>
+            <w:r>
+              <w:rPr>
+                <w:rFonts w:ascii="Times New Roman" w:hAnsi="Times New Roman"/>
+                <w:sz w:val="24"/>
+              </w:rPr>
+              <w:t>0.7467</w:t>
+            </w:r>
+          </w:p>
+        </w:tc>
+        <w:tc>
+          <w:tcPr>
+            <w:tcW w:w="876" w:type="dxa"/>
+          </w:tcPr>
+          <w:p>
+            <w:pPr>
+              <w:spacing w:line="480" w:lineRule="auto"/>
+              <w:jc w:val="center"/>
+              <w:rPr>
+                <w:rFonts w:ascii="Times New Roman" w:hAnsi="Times New Roman"/>
+                <w:sz w:val="24"/>
+              </w:rPr>
+            </w:pPr>
+            <w:r>
+              <w:rPr>
+                <w:rFonts w:ascii="Times New Roman" w:hAnsi="Times New Roman"/>
+                <w:sz w:val="24"/>
+              </w:rPr>
+              <w:t>0.9825</w:t>
+            </w:r>
+          </w:p>
+        </w:tc>
+        <w:tc>
+          <w:tcPr>
+            <w:tcW w:w="1341" w:type="dxa"/>
+          </w:tcPr>
+          <w:p>
+            <w:pPr>
+              <w:tabs>
+                <w:tab w:val="left" w:pos="894"/>
+              </w:tabs>
+              <w:spacing w:line="480" w:lineRule="auto"/>
+              <w:jc w:val="center"/>
+              <w:rPr>
+                <w:rFonts w:ascii="Times New Roman" w:hAnsi="Times New Roman"/>
+                <w:sz w:val="24"/>
+              </w:rPr>
+            </w:pPr>
+            <w:r>
+              <w:rPr>
+                <w:rFonts w:ascii="Times New Roman" w:hAnsi="Times New Roman"/>
+                <w:sz w:val="24"/>
+              </w:rPr>
+              <w:t>0.8485</w:t>
+            </w:r>
+          </w:p>
+        </w:tc>
+        <w:tc>
+          <w:tcPr>
+            <w:tcW w:w="1341" w:type="dxa"/>
+          </w:tcPr>
+          <w:p>
+            <w:pPr>
+              <w:spacing w:line="480" w:lineRule="auto"/>
+              <w:jc w:val="center"/>
+              <w:rPr>
+                <w:rFonts w:ascii="Times New Roman" w:hAnsi="Times New Roman"/>
+                <w:sz w:val="24"/>
+              </w:rPr>
+            </w:pPr>
+            <w:r>
+              <w:rPr>
+                <w:rFonts w:ascii="Times New Roman" w:hAnsi="Times New Roman"/>
+                <w:sz w:val="24"/>
+              </w:rPr>
+              <w:t>0.7425</w:t>
+            </w:r>
+          </w:p>
+        </w:tc>
+      </w:tr>
+      <w:tr>
+        <w:tc>
+          <w:tcPr>
+            <w:tcW w:w="2392" w:type="dxa"/>
+          </w:tcPr>
+          <w:p>
+            <w:pPr>
+              <w:spacing w:line="480" w:lineRule="auto"/>
+              <w:jc w:val="left"/>
+              <w:rPr>
+                <w:rFonts w:ascii="Times New Roman" w:hAnsi="Times New Roman"/>
+                <w:b/>
+                <w:bCs/>
+                <w:sz w:val="24"/>
+              </w:rPr>
+            </w:pPr>
+            <w:r>
+              <w:rPr>
+                <w:rFonts w:ascii="Times New Roman" w:hAnsi="Times New Roman"/>
+                <w:b/>
+                <w:bCs/>
+                <w:sz w:val="24"/>
+              </w:rPr>
+              <w:t>Decision Tree</w:t>
+            </w:r>
+          </w:p>
+        </w:tc>
+        <w:tc>
+          <w:tcPr>
+            <w:tcW w:w="1189" w:type="dxa"/>
+          </w:tcPr>
+          <w:p>
+            <w:pPr>
+              <w:spacing w:line="480" w:lineRule="auto"/>
+              <w:jc w:val="center"/>
+              <w:rPr>
+                <w:rFonts w:ascii="Times New Roman" w:hAnsi="Times New Roman"/>
+                <w:sz w:val="24"/>
+              </w:rPr>
+            </w:pPr>
+            <w:r>
+              <w:rPr>
+                <w:rFonts w:ascii="Times New Roman" w:hAnsi="Times New Roman"/>
+                <w:sz w:val="24"/>
+              </w:rPr>
+              <w:t>0.7013</w:t>
+            </w:r>
+          </w:p>
+        </w:tc>
+        <w:tc>
+          <w:tcPr>
+            <w:tcW w:w="1163" w:type="dxa"/>
+          </w:tcPr>
+          <w:p>
+            <w:pPr>
+              <w:tabs>
+                <w:tab w:val="left" w:pos="641"/>
+              </w:tabs>
+              <w:spacing w:line="480" w:lineRule="auto"/>
+              <w:jc w:val="center"/>
+              <w:rPr>
+                <w:rFonts w:ascii="Times New Roman" w:hAnsi="Times New Roman"/>
+                <w:sz w:val="24"/>
+              </w:rPr>
+            </w:pPr>
+            <w:r>
+              <w:rPr>
+                <w:rFonts w:ascii="Times New Roman" w:hAnsi="Times New Roman"/>
+                <w:sz w:val="24"/>
+              </w:rPr>
+              <w:t>0.7429</w:t>
+            </w:r>
+          </w:p>
+        </w:tc>
+        <w:tc>
+          <w:tcPr>
+            <w:tcW w:w="876" w:type="dxa"/>
+          </w:tcPr>
+          <w:p>
+            <w:pPr>
+              <w:spacing w:line="480" w:lineRule="auto"/>
+              <w:jc w:val="center"/>
+              <w:rPr>
+                <w:rFonts w:ascii="Times New Roman" w:hAnsi="Times New Roman"/>
+                <w:sz w:val="24"/>
+              </w:rPr>
+            </w:pPr>
+            <w:r>
+              <w:rPr>
+                <w:rFonts w:ascii="Times New Roman" w:hAnsi="Times New Roman"/>
+                <w:sz w:val="24"/>
+              </w:rPr>
+              <w:t>0.9123</w:t>
+            </w:r>
+          </w:p>
+        </w:tc>
+        <w:tc>
+          <w:tcPr>
+            <w:tcW w:w="1341" w:type="dxa"/>
+          </w:tcPr>
+          <w:p>
+            <w:pPr>
+              <w:tabs>
+                <w:tab w:val="left" w:pos="1305"/>
+              </w:tabs>
+              <w:spacing w:line="480" w:lineRule="auto"/>
+              <w:jc w:val="center"/>
+              <w:rPr>
+                <w:rFonts w:ascii="Times New Roman" w:hAnsi="Times New Roman"/>
+                <w:sz w:val="24"/>
+              </w:rPr>
+            </w:pPr>
+            <w:r>
+              <w:rPr>
+                <w:rFonts w:ascii="Times New Roman" w:hAnsi="Times New Roman"/>
+                <w:sz w:val="24"/>
+              </w:rPr>
+              <w:t>0.8189</w:t>
+            </w:r>
+          </w:p>
+        </w:tc>
+        <w:tc>
+          <w:tcPr>
+            <w:tcW w:w="1341" w:type="dxa"/>
+          </w:tcPr>
+          <w:p>
+            <w:pPr>
+              <w:spacing w:line="480" w:lineRule="auto"/>
+              <w:jc w:val="center"/>
+              <w:rPr>
+                <w:rFonts w:ascii="Times New Roman" w:hAnsi="Times New Roman"/>
+                <w:sz w:val="24"/>
+              </w:rPr>
+            </w:pPr>
+            <w:r>
+              <w:rPr>
+                <w:rFonts w:ascii="Times New Roman" w:hAnsi="Times New Roman"/>
+                <w:sz w:val="24"/>
+              </w:rPr>
+              <w:t>0.5259</w:t>
+            </w:r>
+          </w:p>
+        </w:tc>
+      </w:tr>
+    </w:tbl>
+    <w:p>
+      <w:pPr>
+        <w:spacing w:line="480" w:lineRule="auto"/>
+        <w:jc w:val="left"/>
+        <w:rPr>
+          <w:rFonts w:ascii="Times New Roman" w:hAnsi="Times New Roman"/>
+          <w:sz w:val="24"/>
+        </w:rPr>
+      </w:pPr>
       <w:r>
         <w:rPr>
           <w:rFonts w:ascii="Times New Roman" w:hAnsi="Times New Roman"/>
@@ -1516,92 +2194,14 @@
           <w:bCs/>
           <w:sz w:val="24"/>
         </w:rPr>
-        <w:t>25 % testing</w:t>
+        <w:t>Table 2</w:t>
       </w:r>
       <w:r>
         <w:rPr>
           <w:rFonts w:ascii="Times New Roman" w:hAnsi="Times New Roman"/>
           <w:sz w:val="24"/>
         </w:rPr>
-        <w:t xml:space="preserve"> sets using random_state = 42 with stratified sampling to maintain class balance.</w:t>
-      </w:r>
-      <w:r>
-        <w:rPr>
-          <w:rFonts w:ascii="Times New Roman" w:hAnsi="Times New Roman"/>
-          <w:sz w:val="24"/>
-        </w:rPr>
-        <w:t xml:space="preserve"> </w:t>
-      </w:r>
-      <w:r>
-        <w:rPr>
-          <w:rFonts w:ascii="Times New Roman" w:hAnsi="Times New Roman"/>
-          <w:sz w:val="24"/>
-        </w:rPr>
-        <w:t>Numerical features—</w:t>
-      </w:r>
-      <w:r>
-        <w:rPr>
-          <w:rFonts w:ascii="Times New Roman" w:hAnsi="Times New Roman"/>
-          <w:b/>
-          <w:bCs/>
-          <w:sz w:val="24"/>
-        </w:rPr>
-        <w:t>age</w:t>
-      </w:r>
-      <w:r>
-        <w:rPr>
-          <w:rFonts w:ascii="Times New Roman" w:hAnsi="Times New Roman"/>
-          <w:sz w:val="24"/>
-        </w:rPr>
-        <w:t xml:space="preserve">, </w:t>
-      </w:r>
-      <w:r>
-        <w:rPr>
-          <w:rFonts w:ascii="Times New Roman" w:hAnsi="Times New Roman"/>
-          <w:b/>
-          <w:bCs/>
-          <w:sz w:val="24"/>
-        </w:rPr>
-        <w:t>operation year</w:t>
-      </w:r>
-      <w:r>
-        <w:rPr>
-          <w:rFonts w:ascii="Times New Roman" w:hAnsi="Times New Roman"/>
-          <w:sz w:val="24"/>
-        </w:rPr>
-        <w:t xml:space="preserve">, and </w:t>
-      </w:r>
-      <w:r>
-        <w:rPr>
-          <w:rFonts w:ascii="Times New Roman" w:hAnsi="Times New Roman"/>
-          <w:b/>
-          <w:bCs/>
-          <w:sz w:val="24"/>
-        </w:rPr>
-        <w:t>axillary nodes</w:t>
-      </w:r>
-      <w:r>
-        <w:rPr>
-          <w:rFonts w:ascii="Times New Roman" w:hAnsi="Times New Roman"/>
-          <w:sz w:val="24"/>
-        </w:rPr>
-        <w:t xml:space="preserve">—were standardized with </w:t>
-      </w:r>
-      <w:r>
-        <w:rPr>
-          <w:rFonts w:ascii="Times New Roman" w:hAnsi="Times New Roman"/>
-          <w:b/>
-          <w:bCs/>
-          <w:sz w:val="24"/>
-        </w:rPr>
-        <w:t>StandardScaler</w:t>
-      </w:r>
-      <w:r>
-        <w:rPr>
-          <w:rFonts w:ascii="Times New Roman" w:hAnsi="Times New Roman"/>
-          <w:sz w:val="24"/>
-        </w:rPr>
-        <w:t>, fitted on the training data and applied to the test set.</w:t>
+        <w:t>. Comparative Test Set Performance Metrics</w:t>
       </w:r>
     </w:p>
     <w:p>
@@ -1613,6 +2213,91 @@
           <w:sz w:val="24"/>
         </w:rPr>
       </w:pPr>
+      <w:r>
+        <w:rPr>
+          <w:rFonts w:ascii="Times New Roman" w:hAnsi="Times New Roman"/>
+          <w:sz w:val="24"/>
+        </w:rPr>
+        <w:lastRenderedPageBreak/>
+        <w:t xml:space="preserve">The comparative analysis, supported by the Receiver Operating Characteristic (ROC) curve analysis, clearly indicates the superiority of the Logistic Regression model. The LR model achieved an Area Under the Curve (AUC) </w:t>
+      </w:r>
+      <w:r>
+        <w:rPr>
+          <w:rFonts w:ascii="Times New Roman" w:hAnsi="Times New Roman"/>
+          <w:sz w:val="24"/>
+        </w:rPr>
+        <w:t>of</w:t>
+      </w:r>
+      <w:r>
+        <w:rPr>
+          <w:rFonts w:ascii="Times New Roman" w:hAnsi="Times New Roman"/>
+          <w:sz w:val="24"/>
+        </w:rPr>
+        <w:t xml:space="preserve"> </w:t>
+      </w:r>
+      <w:r>
+        <w:rPr>
+          <w:rFonts w:ascii="Times New Roman" w:hAnsi="Times New Roman"/>
+          <w:sz w:val="24"/>
+        </w:rPr>
+        <w:t>0.743</w:t>
+      </w:r>
+      <w:r>
+        <w:rPr>
+          <w:rFonts w:ascii="Times New Roman" w:hAnsi="Times New Roman"/>
+          <w:sz w:val="24"/>
+        </w:rPr>
+        <w:t>,</w:t>
+      </w:r>
+      <w:r>
+        <w:rPr>
+          <w:rFonts w:ascii="Times New Roman" w:hAnsi="Times New Roman"/>
+          <w:sz w:val="24"/>
+        </w:rPr>
+        <w:t xml:space="preserve"> demonstrating good discriminatory power. In contrast, the Decision Tree model achieved an AUC </w:t>
+      </w:r>
+      <w:r>
+        <w:rPr>
+          <w:rFonts w:ascii="Times New Roman" w:hAnsi="Times New Roman"/>
+          <w:sz w:val="24"/>
+        </w:rPr>
+        <w:t>of</w:t>
+      </w:r>
+      <w:r>
+        <w:rPr>
+          <w:rFonts w:ascii="Times New Roman" w:hAnsi="Times New Roman"/>
+          <w:sz w:val="24"/>
+        </w:rPr>
+        <w:t xml:space="preserve"> </w:t>
+      </w:r>
+      <w:r>
+        <w:rPr>
+          <w:rFonts w:ascii="Times New Roman" w:hAnsi="Times New Roman"/>
+          <w:sz w:val="24"/>
+        </w:rPr>
+        <w:t>0.526</w:t>
+      </w:r>
+      <w:r>
+        <w:rPr>
+          <w:rFonts w:ascii="Times New Roman" w:hAnsi="Times New Roman"/>
+          <w:sz w:val="24"/>
+        </w:rPr>
+        <w:t>,</w:t>
+      </w:r>
+      <w:r>
+        <w:rPr>
+          <w:rFonts w:ascii="Times New Roman" w:hAnsi="Times New Roman"/>
+          <w:sz w:val="24"/>
+        </w:rPr>
+        <w:t xml:space="preserve"> indicating</w:t>
+      </w:r>
+      <w:r>
+        <w:rPr>
+          <w:rFonts w:ascii="Times New Roman" w:hAnsi="Times New Roman"/>
+          <w:sz w:val="24"/>
+        </w:rPr>
+        <w:t xml:space="preserve"> performance only slightly better than random chance.</w:t>
+      </w:r>
     </w:p>
     <w:p>
       <w:pPr>
@@ -1621,19 +2306,12 @@
           <w:lang w:val="en-CA"/>
         </w:rPr>
       </w:pPr>
-      <w:bookmarkStart w:id="3" w:name="_Toc212473658"/>
+      <w:bookmarkStart w:id="3" w:name="_Toc212532427"/>
       <w:r>
         <w:rPr>
           <w:lang w:val="en-CA"/>
         </w:rPr>
-        <w:lastRenderedPageBreak/>
-        <w:t>PCA – Principal Component Analysis (Dimensionality Reduct</w:t>
-      </w:r>
-      <w:r>
-        <w:rPr>
-          <w:lang w:val="en-CA"/>
-        </w:rPr>
-        <w:t>ion)</w:t>
+        <w:t>Final Recommendation</w:t>
       </w:r>
       <w:bookmarkEnd w:id="3"/>
     </w:p>
@@ -1651,85 +2329,23 @@
           <w:rFonts w:ascii="Times New Roman" w:hAnsi="Times New Roman"/>
           <w:sz w:val="24"/>
         </w:rPr>
-        <w:t xml:space="preserve">Dimensionality reduction was performed using </w:t>
-      </w:r>
+        <w:t xml:space="preserve">The Logistic Regression model is recommended as the final predictive model. Its superior AUC and more balanced performance metrics on the test set demonstrate better generalization capability. Furthermore, the high Recall score </w:t>
+      </w:r>
+      <w:proofErr w:type="gramStart"/>
       <w:r>
         <w:rPr>
           <w:rFonts w:ascii="Times New Roman" w:hAnsi="Times New Roman"/>
-          <w:b/>
-          <w:bCs/>
-          <w:sz w:val="24"/>
-        </w:rPr>
-        <w:t>PCA</w:t>
-      </w:r>
+          <w:sz w:val="24"/>
+        </w:rPr>
+        <w:t>( )</w:t>
+      </w:r>
+      <w:proofErr w:type="gramEnd"/>
       <w:r>
         <w:rPr>
           <w:rFonts w:ascii="Times New Roman" w:hAnsi="Times New Roman"/>
           <w:sz w:val="24"/>
         </w:rPr>
-        <w:t xml:space="preserve"> on the standardized training data.</w:t>
-      </w:r>
-      <w:r>
-        <w:rPr>
-          <w:rFonts w:ascii="Times New Roman" w:hAnsi="Times New Roman"/>
-          <w:sz w:val="24"/>
-        </w:rPr>
-        <w:br/>
-        <w:t xml:space="preserve">The </w:t>
-      </w:r>
-      <w:r>
-        <w:rPr>
-          <w:rFonts w:ascii="Times New Roman" w:hAnsi="Times New Roman"/>
-          <w:b/>
-          <w:bCs/>
-          <w:sz w:val="24"/>
-        </w:rPr>
-        <w:t>cumulative explained variance (CEV)</w:t>
-      </w:r>
-      <w:r>
-        <w:rPr>
-          <w:rFonts w:ascii="Times New Roman" w:hAnsi="Times New Roman"/>
-          <w:sz w:val="24"/>
-        </w:rPr>
-        <w:t xml:space="preserve"> curve was plotted to determine component retention.</w:t>
-      </w:r>
-      <w:r>
-        <w:rPr>
-          <w:rFonts w:ascii="Times New Roman" w:hAnsi="Times New Roman"/>
-          <w:sz w:val="24"/>
-        </w:rPr>
-        <w:br/>
-        <w:t xml:space="preserve">The smallest number of components preserving at least </w:t>
-      </w:r>
-      <w:r>
-        <w:rPr>
-          <w:rFonts w:ascii="Times New Roman" w:hAnsi="Times New Roman"/>
-          <w:b/>
-          <w:bCs/>
-          <w:sz w:val="24"/>
-        </w:rPr>
-        <w:t>90 %</w:t>
-      </w:r>
-      <w:r>
-        <w:rPr>
-          <w:rFonts w:ascii="Times New Roman" w:hAnsi="Times New Roman"/>
-          <w:sz w:val="24"/>
-        </w:rPr>
-        <w:t xml:space="preserve"> of total variance was identified with np.searchsorted</w:t>
-      </w:r>
-      <w:r>
-        <w:rPr>
-          <w:rFonts w:ascii="Times New Roman" w:hAnsi="Times New Roman"/>
-          <w:sz w:val="24"/>
-        </w:rPr>
-        <w:t xml:space="preserve"> </w:t>
-      </w:r>
-      <w:r>
-        <w:rPr>
-          <w:rFonts w:ascii="Times New Roman" w:hAnsi="Times New Roman"/>
-          <w:sz w:val="24"/>
-        </w:rPr>
-        <w:t>(0.90) and applied to both training and test sets, yielding a compact yet informative feature representation.</w:t>
+        <w:t xml:space="preserve"> indicates that the LR model is highly effective at correctly identifying patients who survived, a critical requirement in a medical context where false negatives (predicting death when the patient survived) should be minimized. The Decision Tree's near-random AUC suggests it failed to learn the underlying patterns effectively, likely due to the small, linearly separable nature of the PCA-transformed dataset</w:t>
       </w:r>
     </w:p>
     <w:p>
@@ -1739,14 +2355,20 @@
           <w:lang w:val="en-CA"/>
         </w:rPr>
       </w:pPr>
-      <w:bookmarkStart w:id="4" w:name="_Toc212473659"/>
+      <w:bookmarkStart w:id="4" w:name="_Toc212532428"/>
       <w:r>
         <w:rPr>
           <w:lang w:val="en-CA"/>
         </w:rPr>
-        <w:t>Supervised Learning and Hyperparameter Tuning</w:t>
+        <w:t>References</w:t>
       </w:r>
       <w:bookmarkEnd w:id="4"/>
+      <w:r>
+        <w:rPr>
+          <w:lang w:val="en-CA"/>
+        </w:rPr>
+        <w:t xml:space="preserve"> </w:t>
+      </w:r>
     </w:p>
     <w:p>
       <w:pPr>
@@ -1755,6 +2377,7 @@
         <w:rPr>
           <w:rFonts w:ascii="Times New Roman" w:hAnsi="Times New Roman"/>
           <w:sz w:val="24"/>
+          <w:lang w:val="en-CA"/>
         </w:rPr>
       </w:pPr>
       <w:r>
@@ -1762,377 +2385,7 @@
           <w:rFonts w:ascii="Times New Roman" w:hAnsi="Times New Roman"/>
           <w:sz w:val="24"/>
         </w:rPr>
-        <w:t>Two classifiers—</w:t>
-      </w:r>
-      <w:r>
-        <w:rPr>
-          <w:rFonts w:ascii="Times New Roman" w:hAnsi="Times New Roman"/>
-          <w:b/>
-          <w:bCs/>
-          <w:sz w:val="24"/>
-        </w:rPr>
-        <w:t>Logistic Regression (LR)</w:t>
-      </w:r>
-      <w:r>
-        <w:rPr>
-          <w:rFonts w:ascii="Times New Roman" w:hAnsi="Times New Roman"/>
-          <w:sz w:val="24"/>
-        </w:rPr>
-        <w:t xml:space="preserve"> and </w:t>
-      </w:r>
-      <w:r>
-        <w:rPr>
-          <w:rFonts w:ascii="Times New Roman" w:hAnsi="Times New Roman"/>
-          <w:b/>
-          <w:bCs/>
-          <w:sz w:val="24"/>
-        </w:rPr>
-        <w:t>Decision Tree (DT)</w:t>
-      </w:r>
-      <w:r>
-        <w:rPr>
-          <w:rFonts w:ascii="Times New Roman" w:hAnsi="Times New Roman"/>
-          <w:sz w:val="24"/>
-        </w:rPr>
-        <w:t>—were trained on the PCA-transformed training data</w:t>
-      </w:r>
-      <w:r>
-        <w:rPr>
-          <w:rFonts w:ascii="Times New Roman" w:hAnsi="Times New Roman"/>
-          <w:sz w:val="24"/>
-        </w:rPr>
-        <w:t xml:space="preserve"> and, i</w:t>
-      </w:r>
-      <w:r>
-        <w:rPr>
-          <w:rFonts w:ascii="Times New Roman" w:hAnsi="Times New Roman"/>
-          <w:sz w:val="24"/>
-        </w:rPr>
-        <w:t xml:space="preserve">n accordance with the assignment guidelines, hyperparameters were tuned as follows: </w:t>
-      </w:r>
-      <w:r>
-        <w:rPr>
-          <w:rFonts w:ascii="Times New Roman" w:hAnsi="Times New Roman"/>
-          <w:i/>
-          <w:iCs/>
-          <w:sz w:val="24"/>
-        </w:rPr>
-        <w:t>LR:</w:t>
-      </w:r>
-      <w:r>
-        <w:rPr>
-          <w:rFonts w:ascii="Times New Roman" w:hAnsi="Times New Roman"/>
-          <w:sz w:val="24"/>
-        </w:rPr>
-        <w:t xml:space="preserve"> C </w:t>
-      </w:r>
-      <w:r>
-        <w:rPr>
-          <w:rFonts w:ascii="Cambria Math" w:hAnsi="Cambria Math" w:cs="Cambria Math"/>
-          <w:sz w:val="24"/>
-        </w:rPr>
-        <w:t>∈</w:t>
-      </w:r>
-      <w:r>
-        <w:rPr>
-          <w:rFonts w:ascii="Times New Roman" w:hAnsi="Times New Roman"/>
-          <w:sz w:val="24"/>
-        </w:rPr>
-        <w:t xml:space="preserve"> {0.1, 1.0}; </w:t>
-      </w:r>
-      <w:r>
-        <w:rPr>
-          <w:rFonts w:ascii="Times New Roman" w:hAnsi="Times New Roman"/>
-          <w:i/>
-          <w:iCs/>
-          <w:sz w:val="24"/>
-        </w:rPr>
-        <w:t>DT:</w:t>
-      </w:r>
-      <w:r>
-        <w:rPr>
-          <w:rFonts w:ascii="Times New Roman" w:hAnsi="Times New Roman"/>
-          <w:sz w:val="24"/>
-        </w:rPr>
-        <w:t xml:space="preserve"> max_depth </w:t>
-      </w:r>
-      <w:r>
-        <w:rPr>
-          <w:rFonts w:ascii="Cambria Math" w:hAnsi="Cambria Math" w:cs="Cambria Math"/>
-          <w:sz w:val="24"/>
-        </w:rPr>
-        <w:t>∈</w:t>
-      </w:r>
-      <w:r>
-        <w:rPr>
-          <w:rFonts w:ascii="Times New Roman" w:hAnsi="Times New Roman"/>
-          <w:sz w:val="24"/>
-        </w:rPr>
-        <w:t xml:space="preserve"> {3, None}.</w:t>
-      </w:r>
-      <w:r>
-        <w:rPr>
-          <w:rFonts w:ascii="Times New Roman" w:hAnsi="Times New Roman"/>
-          <w:sz w:val="24"/>
-        </w:rPr>
-        <w:br/>
-        <w:t xml:space="preserve">A </w:t>
-      </w:r>
-      <w:r>
-        <w:rPr>
-          <w:rFonts w:ascii="Times New Roman" w:hAnsi="Times New Roman"/>
-          <w:b/>
-          <w:bCs/>
-          <w:sz w:val="24"/>
-        </w:rPr>
-        <w:t>five-fold cross-validation</w:t>
-      </w:r>
-      <w:r>
-        <w:rPr>
-          <w:rFonts w:ascii="Times New Roman" w:hAnsi="Times New Roman"/>
-          <w:sz w:val="24"/>
-        </w:rPr>
-        <w:t xml:space="preserve"> using accuracy as the scoring metric provided mean and standard deviation values to support model comparison and selection.</w:t>
-      </w:r>
-    </w:p>
-    <w:p>
-      <w:pPr>
-        <w:pStyle w:val="Heading1"/>
-        <w:rPr>
-          <w:lang w:val="en-CA"/>
-        </w:rPr>
-      </w:pPr>
-      <w:bookmarkStart w:id="5" w:name="_Toc212473660"/>
-      <w:r>
-        <w:rPr>
-          <w:lang w:val="en-CA"/>
-        </w:rPr>
-        <w:t>Test Evaluation and ROC Analysis</w:t>
-      </w:r>
-      <w:bookmarkEnd w:id="5"/>
-    </w:p>
-    <w:p>
-      <w:pPr>
-        <w:spacing w:line="480" w:lineRule="auto"/>
-        <w:jc w:val="left"/>
-        <w:rPr>
-          <w:rFonts w:ascii="Times New Roman" w:hAnsi="Times New Roman"/>
-          <w:sz w:val="24"/>
-        </w:rPr>
-      </w:pPr>
-      <w:r>
-        <w:rPr>
-          <w:rFonts w:ascii="Times New Roman" w:hAnsi="Times New Roman"/>
-          <w:sz w:val="24"/>
-        </w:rPr>
-        <w:t>Both models were retrained with their optimal hyperparameters and tested on the PCA-transformed data.</w:t>
-      </w:r>
-      <w:r>
-        <w:rPr>
-          <w:rFonts w:ascii="Times New Roman" w:hAnsi="Times New Roman"/>
-          <w:sz w:val="24"/>
-        </w:rPr>
-        <w:t xml:space="preserve"> </w:t>
-      </w:r>
-      <w:r>
-        <w:rPr>
-          <w:rFonts w:ascii="Times New Roman" w:hAnsi="Times New Roman"/>
-          <w:sz w:val="24"/>
-        </w:rPr>
-        <w:t>Performance metrics—</w:t>
-      </w:r>
-      <w:r>
-        <w:rPr>
-          <w:rFonts w:ascii="Times New Roman" w:hAnsi="Times New Roman"/>
-          <w:b/>
-          <w:bCs/>
-          <w:sz w:val="24"/>
-        </w:rPr>
-        <w:t>accuracy</w:t>
-      </w:r>
-      <w:r>
-        <w:rPr>
-          <w:rFonts w:ascii="Times New Roman" w:hAnsi="Times New Roman"/>
-          <w:sz w:val="24"/>
-        </w:rPr>
-        <w:t xml:space="preserve">, </w:t>
-      </w:r>
-      <w:r>
-        <w:rPr>
-          <w:rFonts w:ascii="Times New Roman" w:hAnsi="Times New Roman"/>
-          <w:b/>
-          <w:bCs/>
-          <w:sz w:val="24"/>
-        </w:rPr>
-        <w:t>precision</w:t>
-      </w:r>
-      <w:r>
-        <w:rPr>
-          <w:rFonts w:ascii="Times New Roman" w:hAnsi="Times New Roman"/>
-          <w:sz w:val="24"/>
-        </w:rPr>
-        <w:t xml:space="preserve">, </w:t>
-      </w:r>
-      <w:r>
-        <w:rPr>
-          <w:rFonts w:ascii="Times New Roman" w:hAnsi="Times New Roman"/>
-          <w:b/>
-          <w:bCs/>
-          <w:sz w:val="24"/>
-        </w:rPr>
-        <w:t>recall</w:t>
-      </w:r>
-      <w:r>
-        <w:rPr>
-          <w:rFonts w:ascii="Times New Roman" w:hAnsi="Times New Roman"/>
-          <w:sz w:val="24"/>
-        </w:rPr>
-        <w:t xml:space="preserve">, and </w:t>
-      </w:r>
-      <w:r>
-        <w:rPr>
-          <w:rFonts w:ascii="Times New Roman" w:hAnsi="Times New Roman"/>
-          <w:b/>
-          <w:bCs/>
-          <w:sz w:val="24"/>
-        </w:rPr>
-        <w:t>F₁-score</w:t>
-      </w:r>
-      <w:r>
-        <w:rPr>
-          <w:rFonts w:ascii="Times New Roman" w:hAnsi="Times New Roman"/>
-          <w:sz w:val="24"/>
-        </w:rPr>
-        <w:t xml:space="preserve">—were computed, and </w:t>
-      </w:r>
-      <w:r>
-        <w:rPr>
-          <w:rFonts w:ascii="Times New Roman" w:hAnsi="Times New Roman"/>
-          <w:b/>
-          <w:bCs/>
-          <w:sz w:val="24"/>
-        </w:rPr>
-        <w:t>ROC curves</w:t>
-      </w:r>
-      <w:r>
-        <w:rPr>
-          <w:rFonts w:ascii="Times New Roman" w:hAnsi="Times New Roman"/>
-          <w:sz w:val="24"/>
-        </w:rPr>
-        <w:t xml:space="preserve"> were plotted on the same axes.</w:t>
-      </w:r>
-      <w:r>
-        <w:rPr>
-          <w:rFonts w:ascii="Times New Roman" w:hAnsi="Times New Roman"/>
-          <w:sz w:val="24"/>
-        </w:rPr>
-        <w:t xml:space="preserve"> </w:t>
-      </w:r>
-      <w:r>
-        <w:rPr>
-          <w:rFonts w:ascii="Times New Roman" w:hAnsi="Times New Roman"/>
-          <w:b/>
-          <w:bCs/>
-          <w:sz w:val="24"/>
-        </w:rPr>
-        <w:t>Logistic Regression</w:t>
-      </w:r>
-      <w:r>
-        <w:rPr>
-          <w:rFonts w:ascii="Times New Roman" w:hAnsi="Times New Roman"/>
-          <w:sz w:val="24"/>
-        </w:rPr>
-        <w:t xml:space="preserve"> achieved a higher AUC and more balanced metrics, indicating stronger generalization and stability through regularization.</w:t>
-      </w:r>
-    </w:p>
-    <w:p>
-      <w:pPr>
-        <w:pStyle w:val="Heading1"/>
-        <w:rPr>
-          <w:lang w:val="en-CA"/>
-        </w:rPr>
-      </w:pPr>
-      <w:bookmarkStart w:id="6" w:name="_Toc212473661"/>
-      <w:r>
-        <w:rPr>
-          <w:lang w:val="en-CA"/>
-        </w:rPr>
-        <w:t>Recommendation</w:t>
-      </w:r>
-      <w:bookmarkEnd w:id="6"/>
-    </w:p>
-    <w:p>
-      <w:pPr>
-        <w:spacing w:line="480" w:lineRule="auto"/>
-        <w:jc w:val="left"/>
-        <w:rPr>
-          <w:rFonts w:ascii="Times New Roman" w:hAnsi="Times New Roman"/>
-          <w:sz w:val="24"/>
-        </w:rPr>
-      </w:pPr>
-      <w:r>
-        <w:rPr>
-          <w:rFonts w:ascii="Times New Roman" w:hAnsi="Times New Roman"/>
-          <w:b/>
-          <w:bCs/>
-          <w:sz w:val="24"/>
-        </w:rPr>
-        <w:t>Logistic Regression</w:t>
-      </w:r>
-      <w:r>
-        <w:rPr>
-          <w:rFonts w:ascii="Times New Roman" w:hAnsi="Times New Roman"/>
-          <w:sz w:val="24"/>
-        </w:rPr>
-        <w:t xml:space="preserve"> is recommended as the final model due to its superior AUC, interpretability, and robustness against overfitting—qualities especially valuable in small medical datasets.</w:t>
-      </w:r>
-    </w:p>
-    <w:p>
-      <w:pPr>
-        <w:pStyle w:val="Heading1"/>
-        <w:rPr>
-          <w:lang w:val="en-CA"/>
-        </w:rPr>
-      </w:pPr>
-      <w:bookmarkStart w:id="7" w:name="_Toc212473662"/>
-      <w:r>
-        <w:rPr>
-          <w:lang w:val="en-CA"/>
-        </w:rPr>
-        <w:lastRenderedPageBreak/>
-        <w:t>Reproducibility Notes</w:t>
-      </w:r>
-      <w:bookmarkEnd w:id="7"/>
-    </w:p>
-    <w:p>
-      <w:pPr>
-        <w:spacing w:line="480" w:lineRule="auto"/>
-        <w:rPr>
-          <w:rFonts w:ascii="Times New Roman" w:hAnsi="Times New Roman"/>
-          <w:sz w:val="24"/>
-          <w:lang w:val="en-CA"/>
-        </w:rPr>
-      </w:pPr>
-      <w:r>
-        <w:rPr>
-          <w:rFonts w:ascii="Times New Roman" w:hAnsi="Times New Roman"/>
-          <w:sz w:val="24"/>
-        </w:rPr>
-        <w:t>The notebook executes fully and reproducibly, using fixed random_state = 42 and explicit hyperparameter grids.</w:t>
-      </w:r>
-      <w:r>
-        <w:rPr>
-          <w:rFonts w:ascii="Times New Roman" w:hAnsi="Times New Roman"/>
-          <w:sz w:val="24"/>
-        </w:rPr>
-        <w:t xml:space="preserve"> </w:t>
-      </w:r>
-      <w:r>
-        <w:rPr>
-          <w:rFonts w:ascii="Times New Roman" w:hAnsi="Times New Roman"/>
-          <w:sz w:val="24"/>
-        </w:rPr>
-        <w:t xml:space="preserve">All rubric requirements—EDA, scaling, PCA, CV tables, test metrics, and ROC analysis—are implemented in the </w:t>
+        <w:t xml:space="preserve">Haberman, S. J. (1976). Haberman's Survival Data. UCI Machine Learning Repository. </w:t>
       </w:r>
       <w:hyperlink r:id="rId9" w:history="1">
         <w:r>
@@ -2141,7 +2394,7 @@
             <w:rFonts w:ascii="Times New Roman" w:hAnsi="Times New Roman"/>
             <w:sz w:val="24"/>
           </w:rPr>
-          <w:t>appendix</w:t>
+          <w:t>https://archive.ics.uci.edu/dataset/43/haberman+s+survival</w:t>
         </w:r>
       </w:hyperlink>
       <w:r>
@@ -2149,7 +2402,7 @@
           <w:rFonts w:ascii="Times New Roman" w:hAnsi="Times New Roman"/>
           <w:sz w:val="24"/>
         </w:rPr>
-        <w:t xml:space="preserve"> for transparent verification.</w:t>
+        <w:t xml:space="preserve"> </w:t>
       </w:r>
     </w:p>
     <w:sectPr>
@@ -5227,6 +5480,9 @@
   </w:num>
   <w:num w:numId="32" w16cid:durableId="1561593902">
     <w:abstractNumId w:val="2"/>
+  </w:num>
+  <w:num w:numId="33" w16cid:durableId="2107342622">
+    <w:abstractNumId w:val="16"/>
   </w:num>
   <w:numIdMacAtCleanup w:val="8"/>
 </w:numbering>

</xml_diff>